<commit_message>
Nearly finished with this blog!
</commit_message>
<xml_diff>
--- a/Chinese phrases to get by.docx
+++ b/Chinese phrases to get by.docx
@@ -12,50 +12,38 @@
         <w:rPr>
           <w:lang w:val="en-US"/>
         </w:rPr>
-        <w:t>Ten Chinese phrases to get by</w:t>
-      </w:r>
-    </w:p>
-    <w:p>
-      <w:pPr>
-        <w:rPr>
-          <w:lang w:val="en-US"/>
-        </w:rPr>
-      </w:pPr>
-      <w:r>
-        <w:rPr>
-          <w:lang w:val="en-US"/>
-        </w:rPr>
-        <w:t>Throwing yourself into social groups</w:t>
-      </w:r>
-    </w:p>
-    <w:p>
-      <w:pPr>
-        <w:rPr>
-          <w:lang w:val="en-US"/>
-        </w:rPr>
-      </w:pPr>
-    </w:p>
-    <w:p>
-      <w:pPr>
-        <w:rPr>
-          <w:lang w:val="en-US"/>
-        </w:rPr>
-      </w:pPr>
-      <w:proofErr w:type="spellStart"/>
-      <w:proofErr w:type="gramStart"/>
-      <w:r>
-        <w:rPr>
-          <w:lang w:val="en-US"/>
-        </w:rPr>
-        <w:t>Its</w:t>
-      </w:r>
-      <w:proofErr w:type="spellEnd"/>
-      <w:proofErr w:type="gramEnd"/>
-      <w:r>
-        <w:rPr>
-          <w:lang w:val="en-US"/>
-        </w:rPr>
-        <w:t xml:space="preserve"> amazing how few phrases one has to learn to get by in a foreign country.</w:t>
+        <w:t>Nine essential phrases to get by in Xishuangbanna</w:t>
+      </w:r>
+    </w:p>
+    <w:p>
+      <w:pPr>
+        <w:rPr>
+          <w:lang w:val="en-US"/>
+        </w:rPr>
+      </w:pPr>
+      <w:r>
+        <w:rPr>
+          <w:lang w:val="en-US"/>
+        </w:rPr>
+        <w:t>It’s</w:t>
+      </w:r>
+      <w:r>
+        <w:rPr>
+          <w:lang w:val="en-US"/>
+        </w:rPr>
+        <w:t xml:space="preserve"> amazing how few phrases one </w:t>
+      </w:r>
+      <w:r>
+        <w:rPr>
+          <w:lang w:val="en-US"/>
+        </w:rPr>
+        <w:t>needs</w:t>
+      </w:r>
+      <w:r>
+        <w:rPr>
+          <w:lang w:val="en-US"/>
+        </w:rPr>
+        <w:t xml:space="preserve"> to get by in a foreign country.</w:t>
       </w:r>
     </w:p>
     <w:p>
@@ -70,14 +58,12 @@
         </w:rPr>
         <w:t xml:space="preserve">Below is a list of </w:t>
       </w:r>
-      <w:proofErr w:type="spellStart"/>
-      <w:r>
-        <w:rPr>
-          <w:lang w:val="en-US"/>
-        </w:rPr>
-        <w:t>xxxxxx</w:t>
-      </w:r>
-      <w:proofErr w:type="spellEnd"/>
+      <w:r>
+        <w:rPr>
+          <w:lang w:val="en-US"/>
+        </w:rPr>
+        <w:t>nine</w:t>
+      </w:r>
       <w:r>
         <w:rPr>
           <w:lang w:val="en-US"/>
@@ -142,7 +128,7 @@
     </w:p>
     <w:p>
       <w:pPr>
-        <w:ind w:left="720"/>
+        <w:pStyle w:val="ListParagraph"/>
         <w:rPr>
           <w:lang w:val="en-US"/>
         </w:rPr>
@@ -305,12 +291,58 @@
           <w:lang w:val="en-US"/>
         </w:rPr>
       </w:pPr>
+      <w:proofErr w:type="spellStart"/>
+      <w:r>
+        <w:t>Cèsuǒ</w:t>
+      </w:r>
+      <w:proofErr w:type="spellEnd"/>
+      <w:r>
+        <w:t xml:space="preserve"> </w:t>
+      </w:r>
+      <w:proofErr w:type="spellStart"/>
+      <w:r>
+        <w:t>zài</w:t>
+      </w:r>
+      <w:proofErr w:type="spellEnd"/>
+      <w:r>
+        <w:t xml:space="preserve"> </w:t>
+      </w:r>
+      <w:proofErr w:type="spellStart"/>
+      <w:r>
+        <w:t>nǎlǐ</w:t>
+      </w:r>
+      <w:proofErr w:type="spellEnd"/>
+      <w:r>
+        <w:t xml:space="preserve"> – </w:t>
+      </w:r>
       <w:r>
         <w:rPr>
           <w:lang w:val="en-US"/>
         </w:rPr>
         <w:t>Where is the bathroom?</w:t>
       </w:r>
+      <w:r>
+        <w:rPr>
+          <w:lang w:val="en-US"/>
+        </w:rPr>
+        <w:t xml:space="preserve"> –</w:t>
+      </w:r>
+      <w:r>
+        <w:rPr>
+          <w:rStyle w:val="shorttext"/>
+          <w:rFonts w:hint="eastAsia"/>
+          <w:lang w:eastAsia="zh-CN"/>
+        </w:rPr>
+        <w:t>厕所在哪</w:t>
+      </w:r>
+      <w:r>
+        <w:rPr>
+          <w:rStyle w:val="shorttext"/>
+          <w:rFonts w:ascii="MS Mincho" w:hAnsi="MS Mincho" w:cs="MS Mincho"/>
+          <w:lang w:eastAsia="zh-CN"/>
+        </w:rPr>
+        <w:t>里</w:t>
+      </w:r>
     </w:p>
     <w:p>
       <w:pPr>
@@ -323,10 +355,32 @@
         <w:rPr>
           <w:lang w:val="en-US"/>
         </w:rPr>
-        <w:t xml:space="preserve">This one came in handy when I was in Lijiang. </w:t>
-      </w:r>
-      <w:bookmarkStart w:id="0" w:name="_GoBack"/>
-      <w:bookmarkEnd w:id="0"/>
+        <w:t>This one came</w:t>
+      </w:r>
+      <w:r>
+        <w:rPr>
+          <w:lang w:val="en-US"/>
+        </w:rPr>
+        <w:t xml:space="preserve"> in handy when I </w:t>
+      </w:r>
+      <w:r>
+        <w:rPr>
+          <w:lang w:val="en-US"/>
+        </w:rPr>
+        <w:t>had</w:t>
+      </w:r>
+      <w:r>
+        <w:rPr>
+          <w:lang w:val="en-US"/>
+        </w:rPr>
+        <w:t xml:space="preserve"> food poisoning. </w:t>
+      </w:r>
+      <w:r>
+        <w:rPr>
+          <w:lang w:val="en-US"/>
+        </w:rPr>
+        <w:t xml:space="preserve"> </w:t>
+      </w:r>
     </w:p>
     <w:p>
       <w:pPr>
@@ -336,14 +390,107 @@
           <w:numId w:val="1"/>
         </w:numPr>
         <w:rPr>
-          <w:lang w:val="en-US"/>
-        </w:rPr>
-      </w:pPr>
-      <w:r>
-        <w:rPr>
-          <w:lang w:val="en-US"/>
-        </w:rPr>
-        <w:t>I don’t know</w:t>
+          <w:rStyle w:val="shorttext"/>
+          <w:lang w:val="en-US"/>
+        </w:rPr>
+      </w:pPr>
+      <w:proofErr w:type="spellStart"/>
+      <w:r>
+        <w:t>Qǐng</w:t>
+      </w:r>
+      <w:proofErr w:type="spellEnd"/>
+      <w:r>
+        <w:t xml:space="preserve"> </w:t>
+      </w:r>
+      <w:proofErr w:type="spellStart"/>
+      <w:r>
+        <w:t>gěi</w:t>
+      </w:r>
+      <w:proofErr w:type="spellEnd"/>
+      <w:r>
+        <w:t xml:space="preserve"> </w:t>
+      </w:r>
+      <w:proofErr w:type="spellStart"/>
+      <w:r>
+        <w:t>wǒ</w:t>
+      </w:r>
+      <w:proofErr w:type="spellEnd"/>
+      <w:r>
+        <w:rPr>
+          <w:lang w:val="en-US"/>
+        </w:rPr>
+        <w:t xml:space="preserve"> </w:t>
+      </w:r>
+      <w:r>
+        <w:rPr>
+          <w:lang w:val="en-US"/>
+        </w:rPr>
+        <w:t>– P</w:t>
+      </w:r>
+      <w:r>
+        <w:rPr>
+          <w:lang w:val="en-US"/>
+        </w:rPr>
+        <w:t>lease give m</w:t>
+      </w:r>
+      <w:r>
+        <w:rPr>
+          <w:lang w:val="en-US"/>
+        </w:rPr>
+        <w:t>e…</w:t>
+      </w:r>
+      <w:r>
+        <w:rPr>
+          <w:lang w:val="en-US"/>
+        </w:rPr>
+        <w:t xml:space="preserve"> </w:t>
+      </w:r>
+      <w:r>
+        <w:rPr>
+          <w:lang w:val="en-US"/>
+        </w:rPr>
+        <w:t>–</w:t>
+      </w:r>
+      <w:r>
+        <w:rPr>
+          <w:lang w:val="en-US"/>
+        </w:rPr>
+        <w:t xml:space="preserve"> </w:t>
+      </w:r>
+      <w:r>
+        <w:rPr>
+          <w:rStyle w:val="shorttext"/>
+          <w:rFonts w:hint="eastAsia"/>
+          <w:lang w:eastAsia="zh-CN"/>
+        </w:rPr>
+        <w:t>请给</w:t>
+      </w:r>
+      <w:r>
+        <w:rPr>
+          <w:rStyle w:val="shorttext"/>
+          <w:rFonts w:ascii="MS Mincho" w:hAnsi="MS Mincho" w:cs="MS Mincho"/>
+          <w:lang w:eastAsia="zh-CN"/>
+        </w:rPr>
+        <w:t>我</w:t>
+      </w:r>
+    </w:p>
+    <w:p>
+      <w:pPr>
+        <w:pStyle w:val="ListParagraph"/>
+        <w:rPr>
+          <w:lang w:val="en-US"/>
+        </w:rPr>
+      </w:pPr>
+      <w:r>
+        <w:rPr>
+          <w:rStyle w:val="shorttext"/>
+          <w:rFonts w:cs="MS Mincho"/>
+          <w:lang w:eastAsia="zh-CN"/>
+        </w:rPr>
+        <w:t>The polite way to get things</w:t>
+      </w:r>
+      <w:r>
+        <w:t xml:space="preserve"> </w:t>
       </w:r>
     </w:p>
     <w:p>
@@ -357,11 +504,65 @@
           <w:lang w:val="en-US"/>
         </w:rPr>
       </w:pPr>
-      <w:r>
-        <w:rPr>
-          <w:lang w:val="en-US"/>
-        </w:rPr>
-        <w:t>I’m sorry</w:t>
+      <w:proofErr w:type="spellStart"/>
+      <w:r>
+        <w:t>Wǒ</w:t>
+      </w:r>
+      <w:proofErr w:type="spellEnd"/>
+      <w:r>
+        <w:t xml:space="preserve"> </w:t>
+      </w:r>
+      <w:proofErr w:type="spellStart"/>
+      <w:r>
+        <w:t>bù</w:t>
+      </w:r>
+      <w:proofErr w:type="spellEnd"/>
+      <w:r>
+        <w:t xml:space="preserve"> </w:t>
+      </w:r>
+      <w:proofErr w:type="spellStart"/>
+      <w:r>
+        <w:t>zhīdào</w:t>
+      </w:r>
+      <w:proofErr w:type="spellEnd"/>
+      <w:r>
+        <w:t xml:space="preserve"> – </w:t>
+      </w:r>
+      <w:r>
+        <w:rPr>
+          <w:lang w:val="en-US"/>
+        </w:rPr>
+        <w:t>I don’t know –</w:t>
+      </w:r>
+      <w:r>
+        <w:rPr>
+          <w:rStyle w:val="shorttext"/>
+          <w:rFonts w:hint="eastAsia"/>
+          <w:lang w:eastAsia="zh-CN"/>
+        </w:rPr>
+        <w:t>我不知</w:t>
+      </w:r>
+      <w:r>
+        <w:rPr>
+          <w:rStyle w:val="shorttext"/>
+          <w:rFonts w:ascii="MS Mincho" w:hAnsi="MS Mincho" w:cs="MS Mincho"/>
+          <w:lang w:eastAsia="zh-CN"/>
+        </w:rPr>
+        <w:t>道</w:t>
+      </w:r>
+    </w:p>
+    <w:p>
+      <w:pPr>
+        <w:pStyle w:val="ListParagraph"/>
+        <w:rPr>
+          <w:lang w:val="en-US"/>
+        </w:rPr>
+      </w:pPr>
+      <w:r>
+        <w:rPr>
+          <w:lang w:val="en-US"/>
+        </w:rPr>
+        <w:t>I use this one a lot</w:t>
       </w:r>
     </w:p>
     <w:p>
@@ -375,11 +576,97 @@
           <w:lang w:val="en-US"/>
         </w:rPr>
       </w:pPr>
-      <w:r>
-        <w:rPr>
-          <w:lang w:val="en-US"/>
-        </w:rPr>
-        <w:t>Thank you</w:t>
+      <w:proofErr w:type="spellStart"/>
+      <w:r>
+        <w:t>Duìbùqǐ</w:t>
+      </w:r>
+      <w:proofErr w:type="spellEnd"/>
+      <w:r>
+        <w:t xml:space="preserve"> </w:t>
+      </w:r>
+      <w:r>
+        <w:rPr>
+          <w:lang w:val="en-US"/>
+        </w:rPr>
+        <w:t>–</w:t>
+      </w:r>
+      <w:r>
+        <w:rPr>
+          <w:lang w:val="en-US"/>
+        </w:rPr>
+        <w:t xml:space="preserve"> </w:t>
+      </w:r>
+      <w:r>
+        <w:rPr>
+          <w:lang w:val="en-US"/>
+        </w:rPr>
+        <w:t>I’m sorry</w:t>
+      </w:r>
+      <w:r>
+        <w:rPr>
+          <w:lang w:val="en-US"/>
+        </w:rPr>
+        <w:t xml:space="preserve"> </w:t>
+      </w:r>
+      <w:r>
+        <w:rPr>
+          <w:lang w:val="en-US"/>
+        </w:rPr>
+        <w:t>–</w:t>
+      </w:r>
+      <w:r>
+        <w:rPr>
+          <w:lang w:val="en-US"/>
+        </w:rPr>
+        <w:t xml:space="preserve"> </w:t>
+      </w:r>
+      <w:r>
+        <w:rPr>
+          <w:rStyle w:val="shorttext"/>
+          <w:rFonts w:hint="eastAsia"/>
+          <w:lang w:eastAsia="zh-CN"/>
+        </w:rPr>
+        <w:t>对不</w:t>
+      </w:r>
+      <w:r>
+        <w:rPr>
+          <w:rStyle w:val="shorttext"/>
+          <w:rFonts w:ascii="MS Mincho" w:hAnsi="MS Mincho" w:cs="MS Mincho"/>
+          <w:lang w:eastAsia="zh-CN"/>
+        </w:rPr>
+        <w:t>起</w:t>
+      </w:r>
+    </w:p>
+    <w:p>
+      <w:pPr>
+        <w:pStyle w:val="ListParagraph"/>
+        <w:rPr>
+          <w:lang w:val="en-US"/>
+        </w:rPr>
+      </w:pPr>
+      <w:r>
+        <w:rPr>
+          <w:lang w:val="en-US"/>
+        </w:rPr>
+        <w:t>I use t</w:t>
+      </w:r>
+      <w:r>
+        <w:rPr>
+          <w:lang w:val="en-US"/>
+        </w:rPr>
+        <w:t>his one</w:t>
+      </w:r>
+      <w:r>
+        <w:rPr>
+          <w:lang w:val="en-US"/>
+        </w:rPr>
+        <w:t xml:space="preserve"> a lot</w:t>
+      </w:r>
+      <w:r>
+        <w:rPr>
+          <w:lang w:val="en-US"/>
+        </w:rPr>
+        <w:t xml:space="preserve"> too.</w:t>
       </w:r>
     </w:p>
     <w:p>
@@ -393,11 +680,79 @@
           <w:lang w:val="en-US"/>
         </w:rPr>
       </w:pPr>
-      <w:r>
-        <w:rPr>
-          <w:lang w:val="en-US"/>
-        </w:rPr>
-        <w:t>Hello</w:t>
+      <w:proofErr w:type="spellStart"/>
+      <w:r>
+        <w:t>Xièxiè</w:t>
+      </w:r>
+      <w:proofErr w:type="spellEnd"/>
+      <w:r>
+        <w:t xml:space="preserve"> </w:t>
+      </w:r>
+      <w:r>
+        <w:rPr>
+          <w:lang w:val="en-US"/>
+        </w:rPr>
+        <w:t>–</w:t>
+      </w:r>
+      <w:r>
+        <w:rPr>
+          <w:lang w:val="en-US"/>
+        </w:rPr>
+        <w:t xml:space="preserve"> </w:t>
+      </w:r>
+      <w:r>
+        <w:rPr>
+          <w:lang w:val="en-US"/>
+        </w:rPr>
+        <w:t>Thank you</w:t>
+      </w:r>
+      <w:r>
+        <w:rPr>
+          <w:lang w:val="en-US"/>
+        </w:rPr>
+        <w:t xml:space="preserve"> </w:t>
+      </w:r>
+      <w:r>
+        <w:rPr>
+          <w:lang w:val="en-US"/>
+        </w:rPr>
+        <w:t>–</w:t>
+      </w:r>
+      <w:r>
+        <w:rPr>
+          <w:lang w:val="en-US"/>
+        </w:rPr>
+        <w:t xml:space="preserve"> </w:t>
+      </w:r>
+      <w:r>
+        <w:rPr>
+          <w:rStyle w:val="shorttext"/>
+          <w:rFonts w:hint="eastAsia"/>
+          <w:lang w:eastAsia="zh-CN"/>
+        </w:rPr>
+        <w:t>谢</w:t>
+      </w:r>
+      <w:r>
+        <w:rPr>
+          <w:rStyle w:val="shorttext"/>
+          <w:rFonts w:ascii="PMingLiU" w:eastAsia="PMingLiU" w:hAnsi="PMingLiU" w:cs="PMingLiU" w:hint="eastAsia"/>
+          <w:lang w:eastAsia="zh-CN"/>
+        </w:rPr>
+        <w:t>谢</w:t>
+      </w:r>
+    </w:p>
+    <w:p>
+      <w:pPr>
+        <w:pStyle w:val="ListParagraph"/>
+        <w:rPr>
+          <w:lang w:val="en-US"/>
+        </w:rPr>
+      </w:pPr>
+      <w:r>
+        <w:rPr>
+          <w:lang w:val="en-US"/>
+        </w:rPr>
+        <w:t>In the west, we say thank you for almost anything and to anyone. In China friends don’t say it to each other. If you say it to your friend they sometimes interpret it as you being uncomfortable around them.</w:t>
       </w:r>
     </w:p>
     <w:p>
@@ -411,11 +766,125 @@
           <w:lang w:val="en-US"/>
         </w:rPr>
       </w:pPr>
-      <w:r>
-        <w:rPr>
-          <w:lang w:val="en-US"/>
-        </w:rPr>
-        <w:t>Please give me</w:t>
+      <w:proofErr w:type="spellStart"/>
+      <w:r>
+        <w:t>Ní</w:t>
+      </w:r>
+      <w:proofErr w:type="spellEnd"/>
+      <w:r>
+        <w:t xml:space="preserve"> </w:t>
+      </w:r>
+      <w:proofErr w:type="spellStart"/>
+      <w:r>
+        <w:t>hǎo</w:t>
+      </w:r>
+      <w:proofErr w:type="spellEnd"/>
+      <w:r>
+        <w:t xml:space="preserve"> </w:t>
+      </w:r>
+      <w:r>
+        <w:rPr>
+          <w:lang w:val="en-US"/>
+        </w:rPr>
+        <w:t>–</w:t>
+      </w:r>
+      <w:r>
+        <w:rPr>
+          <w:lang w:val="en-US"/>
+        </w:rPr>
+        <w:t xml:space="preserve"> </w:t>
+      </w:r>
+      <w:r>
+        <w:rPr>
+          <w:lang w:val="en-US"/>
+        </w:rPr>
+        <w:t>Hello</w:t>
+      </w:r>
+      <w:r>
+        <w:rPr>
+          <w:lang w:val="en-US"/>
+        </w:rPr>
+        <w:t xml:space="preserve"> </w:t>
+      </w:r>
+      <w:r>
+        <w:rPr>
+          <w:lang w:val="en-US"/>
+        </w:rPr>
+        <w:t>–</w:t>
+      </w:r>
+      <w:r>
+        <w:rPr>
+          <w:lang w:val="en-US"/>
+        </w:rPr>
+        <w:t xml:space="preserve"> </w:t>
+      </w:r>
+      <w:r>
+        <w:rPr>
+          <w:rStyle w:val="shorttext"/>
+          <w:rFonts w:hint="eastAsia"/>
+          <w:lang w:eastAsia="zh-CN"/>
+        </w:rPr>
+        <w:t>您</w:t>
+      </w:r>
+      <w:r>
+        <w:rPr>
+          <w:rStyle w:val="shorttext"/>
+          <w:rFonts w:ascii="MS Mincho" w:hAnsi="MS Mincho" w:cs="MS Mincho"/>
+          <w:lang w:eastAsia="zh-CN"/>
+        </w:rPr>
+        <w:t>好</w:t>
+      </w:r>
+    </w:p>
+    <w:p>
+      <w:pPr>
+        <w:pStyle w:val="ListParagraph"/>
+        <w:rPr>
+          <w:lang w:val="en-US"/>
+        </w:rPr>
+      </w:pPr>
+      <w:r>
+        <w:rPr>
+          <w:lang w:val="en-US"/>
+        </w:rPr>
+        <w:t xml:space="preserve">This is the first two words of </w:t>
+      </w:r>
+      <w:proofErr w:type="spellStart"/>
+      <w:r>
+        <w:t>Ní</w:t>
+      </w:r>
+      <w:proofErr w:type="spellEnd"/>
+      <w:r>
+        <w:t xml:space="preserve"> </w:t>
+      </w:r>
+      <w:proofErr w:type="spellStart"/>
+      <w:r>
+        <w:t>hǎo</w:t>
+      </w:r>
+      <w:proofErr w:type="spellEnd"/>
+      <w:r>
+        <w:t xml:space="preserve"> </w:t>
+      </w:r>
+      <w:r>
+        <w:t xml:space="preserve">ma </w:t>
+      </w:r>
+      <w:r>
+        <w:rPr>
+          <w:lang w:val="en-US"/>
+        </w:rPr>
+        <w:t xml:space="preserve">– </w:t>
+      </w:r>
+      <w:r>
+        <w:rPr>
+          <w:i/>
+          <w:lang w:val="en-US"/>
+        </w:rPr>
+        <w:t>How are you?</w:t>
+      </w:r>
+      <w:r>
+        <w:rPr>
+          <w:lang w:val="en-US"/>
+        </w:rPr>
+        <w:t xml:space="preserve"> In China one rarely asks how someone is.</w:t>
       </w:r>
     </w:p>
     <w:p>
@@ -429,6 +898,142 @@
           <w:lang w:val="en-US"/>
         </w:rPr>
       </w:pPr>
+      <w:proofErr w:type="spellStart"/>
+      <w:r>
+        <w:t>Ní</w:t>
+      </w:r>
+      <w:proofErr w:type="spellEnd"/>
+      <w:r>
+        <w:rPr>
+          <w:lang w:val="en-US"/>
+        </w:rPr>
+        <w:t xml:space="preserve"> </w:t>
+      </w:r>
+      <w:proofErr w:type="spellStart"/>
+      <w:r>
+        <w:rPr>
+          <w:lang w:val="en-US"/>
+        </w:rPr>
+        <w:t>ch</w:t>
+      </w:r>
+      <w:proofErr w:type="spellEnd"/>
+      <w:r>
+        <w:t>ī</w:t>
+      </w:r>
+      <w:r>
+        <w:t xml:space="preserve"> le ma </w:t>
+      </w:r>
+      <w:r>
+        <w:rPr>
+          <w:lang w:val="en-US"/>
+        </w:rPr>
+        <w:t>–</w:t>
+      </w:r>
+      <w:r>
+        <w:rPr>
+          <w:lang w:val="en-US"/>
+        </w:rPr>
+        <w:t xml:space="preserve"> </w:t>
+      </w:r>
+      <w:r>
+        <w:rPr>
+          <w:lang w:val="en-US"/>
+        </w:rPr>
+        <w:t>Have you eaten?</w:t>
+      </w:r>
+      <w:r>
+        <w:rPr>
+          <w:lang w:val="en-US"/>
+        </w:rPr>
+        <w:t xml:space="preserve"> </w:t>
+      </w:r>
+      <w:r>
+        <w:rPr>
+          <w:lang w:val="en-US"/>
+        </w:rPr>
+        <w:t>–</w:t>
+      </w:r>
+      <w:r>
+        <w:rPr>
+          <w:lang w:val="en-US"/>
+        </w:rPr>
+        <w:t xml:space="preserve"> </w:t>
+      </w:r>
+      <w:proofErr w:type="spellStart"/>
+      <w:r>
+        <w:rPr>
+          <w:rFonts w:hint="eastAsia"/>
+          <w:lang w:val="en-US"/>
+        </w:rPr>
+        <w:t>你吃了吗</w:t>
+      </w:r>
+      <w:proofErr w:type="spellEnd"/>
+    </w:p>
+    <w:p>
+      <w:pPr>
+        <w:pStyle w:val="ListParagraph"/>
+        <w:rPr>
+          <w:lang w:val="en-US"/>
+        </w:rPr>
+      </w:pPr>
+      <w:r>
+        <w:rPr>
+          <w:lang w:val="en-US"/>
+        </w:rPr>
+        <w:t xml:space="preserve">The Chinese equivalent of </w:t>
+      </w:r>
+      <w:r>
+        <w:rPr>
+          <w:i/>
+          <w:lang w:val="en-US"/>
+        </w:rPr>
+        <w:t>how are you?</w:t>
+      </w:r>
+      <w:r>
+        <w:rPr>
+          <w:lang w:val="en-US"/>
+        </w:rPr>
+        <w:t xml:space="preserve"> People say it when they greet each other and it comes from the food centric culture. The answer is usually unimporta</w:t>
+      </w:r>
+      <w:r>
+        <w:rPr>
+          <w:lang w:val="en-US"/>
+        </w:rPr>
+        <w:t>nt</w:t>
+      </w:r>
+      <w:r>
+        <w:rPr>
+          <w:lang w:val="en-US"/>
+        </w:rPr>
+        <w:t xml:space="preserve"> as it is not an invitation to eat something.</w:t>
+      </w:r>
+    </w:p>
+    <w:p>
+      <w:pPr>
+        <w:rPr>
+          <w:lang w:val="en-US"/>
+        </w:rPr>
+      </w:pPr>
+      <w:r>
+        <w:rPr>
+          <w:lang w:val="en-US"/>
+        </w:rPr>
+        <w:t xml:space="preserve">With these phrases I have been able to survive but not carry on a conversation. It is exciting to get to this point but I have so much </w:t>
+      </w:r>
+      <w:r>
+        <w:rPr>
+          <w:lang w:val="en-US"/>
+        </w:rPr>
+        <w:t>m</w:t>
+      </w:r>
+      <w:bookmarkStart w:id="0" w:name="_GoBack"/>
+      <w:bookmarkEnd w:id="0"/>
+      <w:r>
+        <w:rPr>
+          <w:lang w:val="en-US"/>
+        </w:rPr>
+        <w:t>ore to learn!</w:t>
+      </w:r>
     </w:p>
     <w:sectPr>
       <w:pgSz w:w="11906" w:h="16838"/>

</xml_diff>

<commit_message>
Sent it off to SW now
</commit_message>
<xml_diff>
--- a/Chinese phrases to get by.docx
+++ b/Chinese phrases to get by.docx
@@ -12,8 +12,22 @@
         <w:rPr>
           <w:lang w:val="en-US"/>
         </w:rPr>
+        <w:t xml:space="preserve">Title: </w:t>
+      </w:r>
+      <w:r>
+        <w:rPr>
+          <w:lang w:val="en-US"/>
+        </w:rPr>
         <w:t>Nine essential phrases to get by in Xishuangbanna</w:t>
       </w:r>
+      <w:r>
+        <w:rPr>
+          <w:lang w:val="en-US"/>
+        </w:rPr>
+        <w:t xml:space="preserve"> – Sam Herniman</w:t>
+      </w:r>
+      <w:bookmarkStart w:id="0" w:name="_GoBack"/>
+      <w:bookmarkEnd w:id="0"/>
     </w:p>
     <w:p>
       <w:pPr>
@@ -1026,8 +1040,6 @@
         </w:rPr>
         <w:t>m</w:t>
       </w:r>
-      <w:bookmarkStart w:id="0" w:name="_GoBack"/>
-      <w:bookmarkEnd w:id="0"/>
       <w:r>
         <w:rPr>
           <w:lang w:val="en-US"/>

</xml_diff>